<commit_message>
Paper v2, 3, 4
</commit_message>
<xml_diff>
--- a/paper/tcc.v2.docx
+++ b/paper/tcc.v2.docx
@@ -1532,6 +1532,13 @@
               <w:noProof/>
               <w:lang w:val="en-CA"/>
             </w:rPr>
+            <w:t xml:space="preserve"> </w:t>
+          </w:r>
+          <w:r>
+            <w:rPr>
+              <w:noProof/>
+              <w:lang w:val="en-CA"/>
+            </w:rPr>
             <w:t>[4]</w:t>
           </w:r>
           <w:r>
@@ -1697,33 +1704,203 @@
     </w:p>
     <w:p>
       <w:pPr>
+        <w:pStyle w:val="Heading1"/>
+      </w:pPr>
+      <w:r>
+        <w:t>Methodology</w:t>
+      </w:r>
+    </w:p>
+    <w:p>
+      <w:pPr>
+        <w:pStyle w:val="Heading2"/>
+      </w:pPr>
+      <w:r>
+        <w:t>Dataset and knowledge source</w:t>
+      </w:r>
+    </w:p>
+    <w:p>
+      <w:pPr>
         <w:pStyle w:val="BodyText"/>
       </w:pPr>
+      <w:r>
+        <w:t xml:space="preserve">In our research to serve as the knowledge base data we used the Harry Potter Books dataset </w:t>
+      </w:r>
+      <w:sdt>
+        <w:sdtPr>
+          <w:id w:val="1067466559"/>
+          <w:citation/>
+        </w:sdtPr>
+        <w:sdtContent>
+          <w:r>
+            <w:fldChar w:fldCharType="begin"/>
+          </w:r>
+          <w:r>
+            <w:rPr>
+              <w:lang w:val="en-CA"/>
+            </w:rPr>
+            <w:instrText xml:space="preserve"> CITATION Har \l</w:instrText>
+          </w:r>
+          <w:r>
+            <w:rPr>
+              <w:lang w:val="en-CA"/>
+            </w:rPr>
+            <w:instrText xml:space="preserve"> en-CA </w:instrText>
+          </w:r>
+          <w:r>
+            <w:fldChar w:fldCharType="separate"/>
+          </w:r>
+          <w:r>
+            <w:rPr>
+              <w:noProof/>
+              <w:lang w:val="en-CA"/>
+            </w:rPr>
+            <w:t>[7]</w:t>
+          </w:r>
+          <w:r>
+            <w:fldChar w:fldCharType="end"/>
+          </w:r>
+        </w:sdtContent>
+      </w:sdt>
+      <w:r>
+        <w:t xml:space="preserve"> that contains all seven books of the famous series. The dataset have the books in plain textual form which was a convenient aspect that facilitated the processing  step in the knowledge base chunking and ingesting step in the pipeline.</w:t>
+      </w:r>
+    </w:p>
+    <w:p>
+      <w:pPr>
+        <w:pStyle w:val="Heading2"/>
+      </w:pPr>
+      <w:r>
+        <w:t xml:space="preserve"> </w:t>
+      </w:r>
+      <w:r>
+        <w:t>Question/Answer dataset</w:t>
+      </w:r>
     </w:p>
     <w:p>
       <w:pPr>
         <w:pStyle w:val="BodyText"/>
       </w:pPr>
+      <w:r>
+        <w:t xml:space="preserve">For the question and answer step we relied on the Harry Potter Trivia Questions dataset </w:t>
+      </w:r>
+      <w:sdt>
+        <w:sdtPr>
+          <w:id w:val="1149642650"/>
+          <w:citation/>
+        </w:sdtPr>
+        <w:sdtContent>
+          <w:r>
+            <w:fldChar w:fldCharType="begin"/>
+          </w:r>
+          <w:r>
+            <w:rPr>
+              <w:lang w:val="en-CA"/>
+            </w:rPr>
+            <w:instrText xml:space="preserve"> CITATION Har1 \l</w:instrText>
+          </w:r>
+          <w:r>
+            <w:rPr>
+              <w:lang w:val="en-CA"/>
+            </w:rPr>
+            <w:instrText xml:space="preserve"> en-CA </w:instrText>
+          </w:r>
+          <w:r>
+            <w:fldChar w:fldCharType="separate"/>
+          </w:r>
+          <w:r>
+            <w:rPr>
+              <w:noProof/>
+              <w:lang w:val="en-CA"/>
+            </w:rPr>
+            <w:t>[8]</w:t>
+          </w:r>
+          <w:r>
+            <w:fldChar w:fldCharType="end"/>
+          </w:r>
+        </w:sdtContent>
+      </w:sdt>
+      <w:r>
+        <w:t xml:space="preserve">. The dataset has two files train and test both using the </w:t>
+      </w:r>
+      <w:r>
+        <w:rPr>
+          <w:i/>
+          <w:iCs/>
+        </w:rPr>
+        <w:t>parquet</w:t>
+      </w:r>
+      <w:r>
+        <w:t xml:space="preserve"> file format where each line in the files present a question and an answer. We converted the </w:t>
+      </w:r>
+      <w:r>
+        <w:rPr>
+          <w:i/>
+          <w:iCs/>
+        </w:rPr>
+        <w:t>parquet</w:t>
+      </w:r>
+      <w:r>
+        <w:t xml:space="preserve"> files to a textual form so we could process them as a comma separated value file.</w:t>
+      </w:r>
+    </w:p>
+    <w:p>
+      <w:pPr>
+        <w:pStyle w:val="Heading2"/>
+      </w:pPr>
+      <w:r>
+        <w:t>Baseline evaluation</w:t>
+      </w:r>
     </w:p>
     <w:p>
       <w:pPr>
         <w:pStyle w:val="BodyText"/>
       </w:pPr>
+      <w:r>
+        <w:t xml:space="preserve">In order to serve as a baseline we ran an inference job of a total of 50 questions through the models referred and out of the answers we calculated an average score visible in the </w:t>
+      </w:r>
+      <w:r>
+        <w:fldChar w:fldCharType="begin"/>
+      </w:r>
+      <w:r>
+        <w:instrText xml:space="preserve"> REF _Ref195203070 \h </w:instrText>
+      </w:r>
+      <w:r>
+        <w:fldChar w:fldCharType="separate"/>
+      </w:r>
+      <w:r>
+        <w:t xml:space="preserve">Table </w:t>
+      </w:r>
+      <w:r>
+        <w:rPr>
+          <w:noProof/>
+        </w:rPr>
+        <w:t>2</w:t>
+      </w:r>
+      <w:r>
+        <w:fldChar w:fldCharType="end"/>
+      </w:r>
+      <w:r>
+        <w:t>. It’s noticeable that most SMs perform quite poorly with the exception of the DeepSeekR1-14B that performs even better than the LLM GPT-4o-mini</w:t>
+      </w:r>
+      <w:r>
+        <w:t>, which indicates that SMs can indeed be competitive in some closed domain tasks even without the support of techniques like RAG.</w:t>
+      </w:r>
     </w:p>
     <w:tbl>
       <w:tblPr>
         <w:tblStyle w:val="TableGrid"/>
         <w:tblW w:w="0pt" w:type="auto"/>
+        <w:jc w:val="center"/>
         <w:tblLook w:firstRow="1" w:lastRow="0" w:firstColumn="1" w:lastColumn="0" w:noHBand="0" w:noVBand="1"/>
       </w:tblPr>
       <w:tblGrid>
         <w:gridCol w:w="1860"/>
-        <w:gridCol w:w="920"/>
-        <w:gridCol w:w="860"/>
+        <w:gridCol w:w="1254"/>
       </w:tblGrid>
       <w:tr>
         <w:trPr>
           <w:trHeight w:hRule="exact" w:val="227"/>
+          <w:jc w:val="center"/>
         </w:trPr>
         <w:tc>
           <w:tcPr>
@@ -1742,7 +1919,7 @@
         </w:tc>
         <w:tc>
           <w:tcPr>
-            <w:tcW w:w="46pt" w:type="dxa"/>
+            <w:tcW w:w="62.70pt" w:type="dxa"/>
             <w:noWrap/>
             <w:hideMark/>
           </w:tcPr>
@@ -1751,22 +1928,7 @@
               <w:pStyle w:val="tablecolhead"/>
             </w:pPr>
             <w:r>
-              <w:t>No RAG</w:t>
-            </w:r>
-          </w:p>
-        </w:tc>
-        <w:tc>
-          <w:tcPr>
-            <w:tcW w:w="43pt" w:type="dxa"/>
-            <w:noWrap/>
-            <w:hideMark/>
-          </w:tcPr>
-          <w:p>
-            <w:pPr>
-              <w:pStyle w:val="tablecolhead"/>
-            </w:pPr>
-            <w:r>
-              <w:t>RAG</w:t>
+              <w:t>Average Score</w:t>
             </w:r>
           </w:p>
         </w:tc>
@@ -1774,6 +1936,7 @@
       <w:tr>
         <w:trPr>
           <w:trHeight w:hRule="exact" w:val="227"/>
+          <w:jc w:val="center"/>
         </w:trPr>
         <w:tc>
           <w:tcPr>
@@ -1792,7 +1955,7 @@
         </w:tc>
         <w:tc>
           <w:tcPr>
-            <w:tcW w:w="46pt" w:type="dxa"/>
+            <w:tcW w:w="62.70pt" w:type="dxa"/>
             <w:noWrap/>
             <w:hideMark/>
           </w:tcPr>
@@ -1813,33 +1976,11 @@
             </w:r>
           </w:p>
         </w:tc>
-        <w:tc>
-          <w:tcPr>
-            <w:tcW w:w="43pt" w:type="dxa"/>
-            <w:noWrap/>
-            <w:hideMark/>
-          </w:tcPr>
-          <w:p>
-            <w:pPr>
-              <w:pStyle w:val="tablecolhead"/>
-              <w:rPr>
-                <w:b w:val="0"/>
-                <w:bCs w:val="0"/>
-              </w:rPr>
-            </w:pPr>
-            <w:r>
-              <w:rPr>
-                <w:b w:val="0"/>
-                <w:bCs w:val="0"/>
-              </w:rPr>
-              <w:t>0.2959</w:t>
-            </w:r>
-          </w:p>
-        </w:tc>
       </w:tr>
       <w:tr>
         <w:trPr>
           <w:trHeight w:hRule="exact" w:val="227"/>
+          <w:jc w:val="center"/>
         </w:trPr>
         <w:tc>
           <w:tcPr>
@@ -1858,7 +1999,7 @@
         </w:tc>
         <w:tc>
           <w:tcPr>
-            <w:tcW w:w="46pt" w:type="dxa"/>
+            <w:tcW w:w="62.70pt" w:type="dxa"/>
             <w:noWrap/>
             <w:hideMark/>
           </w:tcPr>
@@ -1879,33 +2020,11 @@
             </w:r>
           </w:p>
         </w:tc>
-        <w:tc>
-          <w:tcPr>
-            <w:tcW w:w="43pt" w:type="dxa"/>
-            <w:noWrap/>
-            <w:hideMark/>
-          </w:tcPr>
-          <w:p>
-            <w:pPr>
-              <w:pStyle w:val="tablecolhead"/>
-              <w:rPr>
-                <w:b w:val="0"/>
-                <w:bCs w:val="0"/>
-              </w:rPr>
-            </w:pPr>
-            <w:r>
-              <w:rPr>
-                <w:b w:val="0"/>
-                <w:bCs w:val="0"/>
-              </w:rPr>
-              <w:t>0.6653</w:t>
-            </w:r>
-          </w:p>
-        </w:tc>
       </w:tr>
       <w:tr>
         <w:trPr>
           <w:trHeight w:hRule="exact" w:val="227"/>
+          <w:jc w:val="center"/>
         </w:trPr>
         <w:tc>
           <w:tcPr>
@@ -1924,7 +2043,7 @@
         </w:tc>
         <w:tc>
           <w:tcPr>
-            <w:tcW w:w="46pt" w:type="dxa"/>
+            <w:tcW w:w="62.70pt" w:type="dxa"/>
             <w:noWrap/>
             <w:hideMark/>
           </w:tcPr>
@@ -1945,33 +2064,11 @@
             </w:r>
           </w:p>
         </w:tc>
-        <w:tc>
-          <w:tcPr>
-            <w:tcW w:w="43pt" w:type="dxa"/>
-            <w:noWrap/>
-            <w:hideMark/>
-          </w:tcPr>
-          <w:p>
-            <w:pPr>
-              <w:pStyle w:val="tablecolhead"/>
-              <w:rPr>
-                <w:b w:val="0"/>
-                <w:bCs w:val="0"/>
-              </w:rPr>
-            </w:pPr>
-            <w:r>
-              <w:rPr>
-                <w:b w:val="0"/>
-                <w:bCs w:val="0"/>
-              </w:rPr>
-              <w:t>0.4122</w:t>
-            </w:r>
-          </w:p>
-        </w:tc>
       </w:tr>
       <w:tr>
         <w:trPr>
           <w:trHeight w:hRule="exact" w:val="227"/>
+          <w:jc w:val="center"/>
         </w:trPr>
         <w:tc>
           <w:tcPr>
@@ -1990,7 +2087,7 @@
         </w:tc>
         <w:tc>
           <w:tcPr>
-            <w:tcW w:w="46pt" w:type="dxa"/>
+            <w:tcW w:w="62.70pt" w:type="dxa"/>
             <w:noWrap/>
             <w:hideMark/>
           </w:tcPr>
@@ -2011,33 +2108,11 @@
             </w:r>
           </w:p>
         </w:tc>
-        <w:tc>
-          <w:tcPr>
-            <w:tcW w:w="43pt" w:type="dxa"/>
-            <w:noWrap/>
-            <w:hideMark/>
-          </w:tcPr>
-          <w:p>
-            <w:pPr>
-              <w:pStyle w:val="tablecolhead"/>
-              <w:rPr>
-                <w:b w:val="0"/>
-                <w:bCs w:val="0"/>
-              </w:rPr>
-            </w:pPr>
-            <w:r>
-              <w:rPr>
-                <w:b w:val="0"/>
-                <w:bCs w:val="0"/>
-              </w:rPr>
-              <w:t>0.3878</w:t>
-            </w:r>
-          </w:p>
-        </w:tc>
       </w:tr>
       <w:tr>
         <w:trPr>
           <w:trHeight w:hRule="exact" w:val="227"/>
+          <w:jc w:val="center"/>
         </w:trPr>
         <w:tc>
           <w:tcPr>
@@ -2056,7 +2131,7 @@
         </w:tc>
         <w:tc>
           <w:tcPr>
-            <w:tcW w:w="46pt" w:type="dxa"/>
+            <w:tcW w:w="62.70pt" w:type="dxa"/>
             <w:noWrap/>
             <w:hideMark/>
           </w:tcPr>
@@ -2077,99 +2152,11 @@
             </w:r>
           </w:p>
         </w:tc>
-        <w:tc>
-          <w:tcPr>
-            <w:tcW w:w="43pt" w:type="dxa"/>
-            <w:noWrap/>
-            <w:hideMark/>
-          </w:tcPr>
-          <w:p>
-            <w:pPr>
-              <w:pStyle w:val="tablecolhead"/>
-              <w:rPr>
-                <w:b w:val="0"/>
-                <w:bCs w:val="0"/>
-              </w:rPr>
-            </w:pPr>
-            <w:r>
-              <w:rPr>
-                <w:b w:val="0"/>
-                <w:bCs w:val="0"/>
-              </w:rPr>
-              <w:t>0.2939</w:t>
-            </w:r>
-          </w:p>
-        </w:tc>
       </w:tr>
       <w:tr>
         <w:trPr>
           <w:trHeight w:hRule="exact" w:val="227"/>
-        </w:trPr>
-        <w:tc>
-          <w:tcPr>
-            <w:tcW w:w="93pt" w:type="dxa"/>
-            <w:noWrap/>
-            <w:hideMark/>
-          </w:tcPr>
-          <w:p>
-            <w:pPr>
-              <w:pStyle w:val="tablecolhead"/>
-            </w:pPr>
-            <w:r>
-              <w:t>gpt-4o-mini</w:t>
-            </w:r>
-          </w:p>
-        </w:tc>
-        <w:tc>
-          <w:tcPr>
-            <w:tcW w:w="46pt" w:type="dxa"/>
-            <w:noWrap/>
-            <w:hideMark/>
-          </w:tcPr>
-          <w:p>
-            <w:pPr>
-              <w:pStyle w:val="tablecolhead"/>
-              <w:rPr>
-                <w:b w:val="0"/>
-                <w:bCs w:val="0"/>
-              </w:rPr>
-            </w:pPr>
-            <w:r>
-              <w:rPr>
-                <w:b w:val="0"/>
-                <w:bCs w:val="0"/>
-              </w:rPr>
-              <w:t>0.5857</w:t>
-            </w:r>
-          </w:p>
-        </w:tc>
-        <w:tc>
-          <w:tcPr>
-            <w:tcW w:w="43pt" w:type="dxa"/>
-            <w:noWrap/>
-            <w:hideMark/>
-          </w:tcPr>
-          <w:p>
-            <w:pPr>
-              <w:pStyle w:val="tablecolhead"/>
-              <w:rPr>
-                <w:b w:val="0"/>
-                <w:bCs w:val="0"/>
-              </w:rPr>
-            </w:pPr>
-            <w:r>
-              <w:rPr>
-                <w:b w:val="0"/>
-                <w:bCs w:val="0"/>
-              </w:rPr>
-              <w:t>0.449</w:t>
-            </w:r>
-          </w:p>
-        </w:tc>
-      </w:tr>
-      <w:tr>
-        <w:trPr>
-          <w:trHeight w:hRule="exact" w:val="227"/>
+          <w:jc w:val="center"/>
         </w:trPr>
         <w:tc>
           <w:tcPr>
@@ -2188,7 +2175,7 @@
         </w:tc>
         <w:tc>
           <w:tcPr>
-            <w:tcW w:w="46pt" w:type="dxa"/>
+            <w:tcW w:w="62.70pt" w:type="dxa"/>
             <w:noWrap/>
             <w:hideMark/>
           </w:tcPr>
@@ -2209,33 +2196,11 @@
             </w:r>
           </w:p>
         </w:tc>
-        <w:tc>
-          <w:tcPr>
-            <w:tcW w:w="43pt" w:type="dxa"/>
-            <w:noWrap/>
-            <w:hideMark/>
-          </w:tcPr>
-          <w:p>
-            <w:pPr>
-              <w:pStyle w:val="tablecolhead"/>
-              <w:rPr>
-                <w:b w:val="0"/>
-                <w:bCs w:val="0"/>
-              </w:rPr>
-            </w:pPr>
-            <w:r>
-              <w:rPr>
-                <w:b w:val="0"/>
-                <w:bCs w:val="0"/>
-              </w:rPr>
-              <w:t>0.2857</w:t>
-            </w:r>
-          </w:p>
-        </w:tc>
       </w:tr>
       <w:tr>
         <w:trPr>
           <w:trHeight w:hRule="exact" w:val="227"/>
+          <w:jc w:val="center"/>
         </w:trPr>
         <w:tc>
           <w:tcPr>
@@ -2254,7 +2219,7 @@
         </w:tc>
         <w:tc>
           <w:tcPr>
-            <w:tcW w:w="46pt" w:type="dxa"/>
+            <w:tcW w:w="62.70pt" w:type="dxa"/>
             <w:noWrap/>
             <w:hideMark/>
           </w:tcPr>
@@ -2275,33 +2240,11 @@
             </w:r>
           </w:p>
         </w:tc>
-        <w:tc>
-          <w:tcPr>
-            <w:tcW w:w="43pt" w:type="dxa"/>
-            <w:noWrap/>
-            <w:hideMark/>
-          </w:tcPr>
-          <w:p>
-            <w:pPr>
-              <w:pStyle w:val="tablecolhead"/>
-              <w:rPr>
-                <w:b w:val="0"/>
-                <w:bCs w:val="0"/>
-              </w:rPr>
-            </w:pPr>
-            <w:r>
-              <w:rPr>
-                <w:b w:val="0"/>
-                <w:bCs w:val="0"/>
-              </w:rPr>
-              <w:t>0.4673</w:t>
-            </w:r>
-          </w:p>
-        </w:tc>
       </w:tr>
       <w:tr>
         <w:trPr>
           <w:trHeight w:hRule="exact" w:val="227"/>
+          <w:jc w:val="center"/>
         </w:trPr>
         <w:tc>
           <w:tcPr>
@@ -2320,7 +2263,7 @@
         </w:tc>
         <w:tc>
           <w:tcPr>
-            <w:tcW w:w="46pt" w:type="dxa"/>
+            <w:tcW w:w="62.70pt" w:type="dxa"/>
             <w:noWrap/>
             <w:hideMark/>
           </w:tcPr>
@@ -2341,33 +2284,11 @@
             </w:r>
           </w:p>
         </w:tc>
-        <w:tc>
-          <w:tcPr>
-            <w:tcW w:w="43pt" w:type="dxa"/>
-            <w:noWrap/>
-            <w:hideMark/>
-          </w:tcPr>
-          <w:p>
-            <w:pPr>
-              <w:pStyle w:val="tablecolhead"/>
-              <w:rPr>
-                <w:b w:val="0"/>
-                <w:bCs w:val="0"/>
-              </w:rPr>
-            </w:pPr>
-            <w:r>
-              <w:rPr>
-                <w:b w:val="0"/>
-                <w:bCs w:val="0"/>
-              </w:rPr>
-              <w:t>0.2959</w:t>
-            </w:r>
-          </w:p>
-        </w:tc>
       </w:tr>
       <w:tr>
         <w:trPr>
           <w:trHeight w:hRule="exact" w:val="227"/>
+          <w:jc w:val="center"/>
         </w:trPr>
         <w:tc>
           <w:tcPr>
@@ -2386,13 +2307,14 @@
         </w:tc>
         <w:tc>
           <w:tcPr>
-            <w:tcW w:w="46pt" w:type="dxa"/>
+            <w:tcW w:w="62.70pt" w:type="dxa"/>
             <w:noWrap/>
             <w:hideMark/>
           </w:tcPr>
           <w:p>
             <w:pPr>
               <w:pStyle w:val="tablecolhead"/>
+              <w:keepNext/>
               <w:rPr>
                 <w:b w:val="0"/>
                 <w:bCs w:val="0"/>
@@ -2407,15 +2329,35 @@
             </w:r>
           </w:p>
         </w:tc>
+      </w:tr>
+      <w:tr>
+        <w:trPr>
+          <w:trHeight w:hRule="exact" w:val="227"/>
+          <w:jc w:val="center"/>
+        </w:trPr>
         <w:tc>
           <w:tcPr>
-            <w:tcW w:w="43pt" w:type="dxa"/>
+            <w:tcW w:w="93pt" w:type="dxa"/>
             <w:noWrap/>
-            <w:hideMark/>
           </w:tcPr>
           <w:p>
             <w:pPr>
               <w:pStyle w:val="tablecolhead"/>
+            </w:pPr>
+            <w:r>
+              <w:t>gpt-4o-mini</w:t>
+            </w:r>
+          </w:p>
+        </w:tc>
+        <w:tc>
+          <w:tcPr>
+            <w:tcW w:w="62.70pt" w:type="dxa"/>
+            <w:noWrap/>
+          </w:tcPr>
+          <w:p>
+            <w:pPr>
+              <w:pStyle w:val="tablecolhead"/>
+              <w:keepNext/>
               <w:rPr>
                 <w:b w:val="0"/>
                 <w:bCs w:val="0"/>
@@ -2426,7 +2368,7 @@
                 <w:b w:val="0"/>
                 <w:bCs w:val="0"/>
               </w:rPr>
-              <w:t>0.3857</w:t>
+              <w:t>0.5857</w:t>
             </w:r>
           </w:p>
         </w:tc>
@@ -2434,12 +2376,84 @@
     </w:tbl>
     <w:p>
       <w:pPr>
+        <w:pStyle w:val="Caption"/>
+      </w:pPr>
+      <w:bookmarkStart w:id="0" w:name="_Ref195203070"/>
+      <w:r>
+        <w:t xml:space="preserve">Table </w:t>
+      </w:r>
+      <w:fldSimple w:instr=" SEQ Table \* ARABIC ">
+        <w:r>
+          <w:rPr>
+            <w:noProof/>
+          </w:rPr>
+          <w:t>2</w:t>
+        </w:r>
+      </w:fldSimple>
+      <w:bookmarkEnd w:id="0"/>
+      <w:r>
+        <w:t xml:space="preserve">: </w:t>
+      </w:r>
+      <w:r>
+        <w:t xml:space="preserve">results of </w:t>
+      </w:r>
+      <w:r>
+        <w:t>SMs</w:t>
+      </w:r>
+      <w:r>
+        <w:rPr>
+          <w:noProof/>
+        </w:rPr>
+        <w:t xml:space="preserve"> and LLMs</w:t>
+      </w:r>
+    </w:p>
+    <w:p>
+      <w:pPr>
+        <w:pStyle w:val="Heading2"/>
+      </w:pPr>
+      <w:r>
+        <w:t>Baseline evaluation</w:t>
+      </w:r>
+    </w:p>
+    <w:p>
+      <w:pPr>
         <w:pStyle w:val="BodyText"/>
       </w:pPr>
+      <w:r>
+        <w:t xml:space="preserve">In order to serve as a baseline we ran an inference job of a total of 50 questions through the models referred and out of the answers we calculated an average score visible in the </w:t>
+      </w:r>
+      <w:r>
+        <w:fldChar w:fldCharType="begin"/>
+      </w:r>
+      <w:r>
+        <w:instrText xml:space="preserve"> REF _Ref195203070 \h </w:instrText>
+      </w:r>
+      <w:r>
+        <w:fldChar w:fldCharType="separate"/>
+      </w:r>
+      <w:r>
+        <w:rPr>
+          <w:b/>
+          <w:bCs/>
+          <w:lang w:val="en-US"/>
+        </w:rPr>
+        <w:t>Error! Reference source not found.</w:t>
+      </w:r>
+      <w:r>
+        <w:fldChar w:fldCharType="end"/>
+      </w:r>
+      <w:r>
+        <w:t>. It’s noticeable that most SMs perform quite poorly with the exception of the DeepSeekR1-14B that performs even better than the LLM GPT-4o-mini, which indicates that SMs can indeed be competitive in some closed domain tasks even without the support of techniques like RAG.</w:t>
+      </w:r>
     </w:p>
     <w:p>
       <w:pPr>
         <w:pStyle w:val="BodyText"/>
+      </w:pPr>
+    </w:p>
+    <w:p>
+      <w:pPr>
+        <w:pStyle w:val="BodyText"/>
         <w:rPr>
           <w:lang w:val="en-US"/>
         </w:rPr>
@@ -2462,7 +2476,11 @@
         <w:pStyle w:val="BodyText"/>
       </w:pPr>
       <w:r>
-        <w:t>Keep your text and graphic files separate until after the text has been formatted and styled. Do not use hard tabs, and limit use of hard returns to only one return at the end of a paragraph. Do not add any kind of pagination anywhere in the paper. Do not number text heads-the template will do that for you.</w:t>
+        <w:t xml:space="preserve">Keep your text and graphic files separate until after the text has been formatted and styled. Do not use hard tabs, and limit </w:t>
+      </w:r>
+      <w:r>
+        <w:lastRenderedPageBreak/>
+        <w:t>use of hard returns to only one return at the end of a paragraph. Do not add any kind of pagination anywhere in the paper. Do not number text heads-the template will do that for you.</w:t>
       </w:r>
     </w:p>
     <w:p>
@@ -2596,11 +2614,7 @@
         <w:pStyle w:val="BodyText"/>
       </w:pPr>
       <w:r>
-        <w:t xml:space="preserve">The equations are an exception to the prescribed specifications of this template. You will need to determine whether or not your equation should be typed using either the Times New Roman or the Symbol font (please no other font). To create multileveled equations, it may be necessary to treat the </w:t>
-      </w:r>
-      <w:r>
-        <w:lastRenderedPageBreak/>
-        <w:t>equation as a graphic and insert it into the text after your paper is styled.</w:t>
+        <w:t>The equations are an exception to the prescribed specifications of this template. You will need to determine whether or not your equation should be typed using either the Times New Roman or the Symbol font (please no other font). To create multileveled equations, it may be necessary to treat the equation as a graphic and insert it into the text after your paper is styled.</w:t>
       </w:r>
     </w:p>
     <w:p>
@@ -2940,6 +2954,7 @@
         <w:pStyle w:val="Heading3"/>
       </w:pPr>
       <w:r>
+        <w:lastRenderedPageBreak/>
         <w:t xml:space="preserve">For papers with more than six authors: </w:t>
       </w:r>
       <w:r>
@@ -3094,7 +3109,6 @@
         <w:pStyle w:val="Heading2"/>
       </w:pPr>
       <w:r>
-        <w:lastRenderedPageBreak/>
         <w:t>Figures and Tables</w:t>
       </w:r>
     </w:p>
@@ -3600,10 +3614,7 @@
         <w:pStyle w:val="BodyText"/>
       </w:pPr>
       <w:r>
-        <w:t xml:space="preserve">The template will number citations consecutively within brackets [1]. The sentence punctuation follows the bracket [2]. Refer simply to the reference number, as in [3]—do not use </w:t>
-      </w:r>
-      <w:r>
-        <w:t>“Ref. [3]” or “reference [3]” except at the beginning of a sentence: “Reference [3] was the first</w:t>
+        <w:t>The template will number citations consecutively within brackets [1]. The sentence punctuation follows the bracket [2]. Refer simply to the reference number, as in [3]—do not use “Ref. [3]” or “reference [3]” except at the beginning of a sentence: “Reference [3] was the first</w:t>
       </w:r>
       <w:r>
         <w:rPr>
@@ -3710,6 +3721,7 @@
         <w:ind w:start="17.70pt" w:hanging="17.70pt"/>
       </w:pPr>
       <w:r>
+        <w:lastRenderedPageBreak/>
         <w:t>K. Elissa, “Title of paper if known,” unpublished.</w:t>
       </w:r>
     </w:p>
@@ -6307,6 +6319,26 @@
       <w:u w:val="single"/>
     </w:rPr>
   </w:style>
+  <w:style w:type="paragraph" w:styleId="FootnoteText">
+    <w:name w:val="footnote text"/>
+    <w:basedOn w:val="Normal"/>
+    <w:link w:val="FootnoteTextChar"/>
+    <w:rsid w:val="00D004B9"/>
+  </w:style>
+  <w:style w:type="character" w:customStyle="1" w:styleId="FootnoteTextChar">
+    <w:name w:val="Footnote Text Char"/>
+    <w:basedOn w:val="DefaultParagraphFont"/>
+    <w:link w:val="FootnoteText"/>
+    <w:rsid w:val="00D004B9"/>
+  </w:style>
+  <w:style w:type="character" w:styleId="FootnoteReference">
+    <w:name w:val="footnote reference"/>
+    <w:basedOn w:val="DefaultParagraphFont"/>
+    <w:rsid w:val="00D004B9"/>
+    <w:rPr>
+      <w:vertAlign w:val="superscript"/>
+    </w:rPr>
+  </w:style>
 </w:styles>
 </file>
 
@@ -6628,11 +6660,27 @@
     <b:Year>2024</b:Year>
     <b:RefOrder>6</b:RefOrder>
   </b:Source>
+  <b:Source>
+    <b:Tag>Har</b:Tag>
+    <b:SourceType>InternetSite</b:SourceType>
+    <b:Guid>{3BDE2A1D-9DC5-2142-8AA6-39C3D75619C7}</b:Guid>
+    <b:Title>Harry Potter Books dataset</b:Title>
+    <b:URL>https://www.kaggle.com/datasets/shubhammaindola/harry-potter-books</b:URL>
+    <b:RefOrder>7</b:RefOrder>
+  </b:Source>
+  <b:Source>
+    <b:Tag>Har1</b:Tag>
+    <b:SourceType>InternetSite</b:SourceType>
+    <b:Guid>{859D0DA6-A6CB-D042-82A3-7E59C922ECE9}</b:Guid>
+    <b:Title>Harry Potter Trivia Questions</b:Title>
+    <b:URL>https://www.kaggle.com/datasets/thiagoh1/harry-potter-trivia-questions</b:URL>
+    <b:RefOrder>8</b:RefOrder>
+  </b:Source>
 </b:Sources>
 </file>
 
 <file path=customXml/itemProps1.xml><?xml version="1.0" encoding="utf-8"?>
-<ds:datastoreItem xmlns:ds="http://purl.oclc.org/ooxml/officeDocument/customXml" ds:itemID="{6685EBFF-A5CC-764A-A8C2-5145EB58EBFC}">
+<ds:datastoreItem xmlns:ds="http://purl.oclc.org/ooxml/officeDocument/customXml" ds:itemID="{BCD37A76-E66C-ED41-8647-28944F73AF8A}">
   <ds:schemaRefs>
     <ds:schemaRef ds:uri="http://schemas.openxmlformats.org/officeDocument/2006/bibliography"/>
   </ds:schemaRefs>

</xml_diff>